<commit_message>
periodic commit, has the for loop filtering individual bridge elements out of the larger concatenated dataframe known as df_data- and putting them into a dictionary of dataframes woirking.
</commit_message>
<xml_diff>
--- a/CAL_BridgeData-vars.docx
+++ b/CAL_BridgeData-vars.docx
@@ -2,6 +2,386 @@
 <file path=word/document.xml><?xml version="1.0" encoding="utf-8"?>
 <w:document xmlns:wpc="http://schemas.microsoft.com/office/word/2010/wordprocessingCanvas" xmlns:cx="http://schemas.microsoft.com/office/drawing/2014/chartex" xmlns:cx1="http://schemas.microsoft.com/office/drawing/2015/9/8/chartex" xmlns:cx2="http://schemas.microsoft.com/office/drawing/2015/10/21/chartex" xmlns:cx3="http://schemas.microsoft.com/office/drawing/2016/5/9/chartex" xmlns:cx4="http://schemas.microsoft.com/office/drawing/2016/5/10/chartex" xmlns:cx5="http://schemas.microsoft.com/office/drawing/2016/5/11/chartex" xmlns:cx6="http://schemas.microsoft.com/office/drawing/2016/5/12/chartex" xmlns:cx7="http://schemas.microsoft.com/office/drawing/2016/5/13/chartex" xmlns:cx8="http://schemas.microsoft.com/office/drawing/2016/5/14/chartex" xmlns:mc="http://schemas.openxmlformats.org/markup-compatibility/2006" xmlns:aink="http://schemas.microsoft.com/office/drawing/2016/ink" xmlns:am3d="http://schemas.microsoft.com/office/drawing/2017/model3d" xmlns:o="urn:schemas-microsoft-com:office:office" xmlns:oel="http://schemas.microsoft.com/office/2019/extlst" xmlns:r="http://schemas.openxmlformats.org/officeDocument/2006/relationships" xmlns:m="http://schemas.openxmlformats.org/officeDocument/2006/math" xmlns:v="urn:schemas-microsoft-com:vml" xmlns:wp14="http://schemas.microsoft.com/office/word/2010/wordprocessingDrawing" xmlns:wp="http://schemas.openxmlformats.org/drawingml/2006/wordprocessingDrawing" xmlns:w10="urn:schemas-microsoft-com:office:word" xmlns:w="http://schemas.openxmlformats.org/wordprocessingml/2006/main" xmlns:w14="http://schemas.microsoft.com/office/word/2010/wordml" xmlns:w15="http://schemas.microsoft.com/office/word/2012/wordml" xmlns:w16cex="http://schemas.microsoft.com/office/word/2018/wordml/cex" xmlns:w16cid="http://schemas.microsoft.com/office/word/2016/wordml/cid" xmlns:w16="http://schemas.microsoft.com/office/word/2018/wordml" xmlns:w16du="http://schemas.microsoft.com/office/word/2023/wordml/word16du" xmlns:w16sdtdh="http://schemas.microsoft.com/office/word/2020/wordml/sdtdatahash" xmlns:w16se="http://schemas.microsoft.com/office/word/2015/wordml/symex" xmlns:wpg="http://schemas.microsoft.com/office/word/2010/wordprocessingGroup" xmlns:wpi="http://schemas.microsoft.com/office/word/2010/wordprocessingInk" xmlns:wne="http://schemas.microsoft.com/office/word/2006/wordml" xmlns:wps="http://schemas.microsoft.com/office/word/2010/wordprocessingShape" mc:Ignorable="w14 w15 w16se w16cid w16 w16cex w16sdtdh wp14">
   <w:body>
+    <w:p>
+      <w:pPr>
+        <w:rPr>
+          <w:rStyle w:val="lrzxr"/>
+        </w:rPr>
+      </w:pPr>
+      <w:r>
+        <w:rPr>
+          <w:rStyle w:val="lrzxr"/>
+        </w:rPr>
+        <w:t>The Budd Group</w:t>
+      </w:r>
+      <w:r>
+        <w:rPr>
+          <w:rStyle w:val="lrzxr"/>
+        </w:rPr>
+        <w:tab/>
+      </w:r>
+      <w:r>
+        <w:rPr>
+          <w:rStyle w:val="lrzxr"/>
+        </w:rPr>
+        <w:tab/>
+      </w:r>
+      <w:r>
+        <w:rPr>
+          <w:rStyle w:val="lrzxr"/>
+        </w:rPr>
+        <w:tab/>
+      </w:r>
+      <w:r>
+        <w:rPr>
+          <w:rStyle w:val="lrzxr"/>
+        </w:rPr>
+        <w:tab/>
+      </w:r>
+      <w:r>
+        <w:rPr>
+          <w:rStyle w:val="lrzxr"/>
+        </w:rPr>
+        <w:tab/>
+      </w:r>
+      <w:r>
+        <w:rPr>
+          <w:rStyle w:val="lrzxr"/>
+        </w:rPr>
+        <w:tab/>
+      </w:r>
+      <w:r>
+        <w:rPr>
+          <w:rStyle w:val="lrzxr"/>
+        </w:rPr>
+        <w:tab/>
+      </w:r>
+      <w:r>
+        <w:rPr>
+          <w:rStyle w:val="lrzxr"/>
+        </w:rPr>
+        <w:tab/>
+      </w:r>
+      <w:r>
+        <w:rPr>
+          <w:rStyle w:val="lrzxr"/>
+        </w:rPr>
+        <w:tab/>
+        <w:t>741 S. Green St.</w:t>
+      </w:r>
+    </w:p>
+    <w:p>
+      <w:pPr>
+        <w:rPr>
+          <w:rStyle w:val="lrzxr"/>
+        </w:rPr>
+      </w:pPr>
+      <w:r>
+        <w:rPr>
+          <w:rStyle w:val="lrzxr"/>
+        </w:rPr>
+        <w:t>c/o Mr. Mike Winstead</w:t>
+      </w:r>
+      <w:r>
+        <w:rPr>
+          <w:rStyle w:val="lrzxr"/>
+        </w:rPr>
+        <w:tab/>
+      </w:r>
+      <w:r>
+        <w:rPr>
+          <w:rStyle w:val="lrzxr"/>
+        </w:rPr>
+        <w:tab/>
+      </w:r>
+      <w:r>
+        <w:rPr>
+          <w:rStyle w:val="lrzxr"/>
+        </w:rPr>
+        <w:tab/>
+      </w:r>
+      <w:r>
+        <w:rPr>
+          <w:rStyle w:val="lrzxr"/>
+        </w:rPr>
+        <w:tab/>
+      </w:r>
+      <w:r>
+        <w:rPr>
+          <w:rStyle w:val="lrzxr"/>
+        </w:rPr>
+        <w:tab/>
+      </w:r>
+      <w:r>
+        <w:rPr>
+          <w:rStyle w:val="lrzxr"/>
+        </w:rPr>
+        <w:tab/>
+      </w:r>
+      <w:r>
+        <w:rPr>
+          <w:rStyle w:val="lrzxr"/>
+        </w:rPr>
+        <w:tab/>
+      </w:r>
+      <w:r>
+        <w:rPr>
+          <w:rStyle w:val="lrzxr"/>
+        </w:rPr>
+        <w:tab/>
+      </w:r>
+      <w:r>
+        <w:rPr>
+          <w:rStyle w:val="lrzxr"/>
+        </w:rPr>
+        <w:tab/>
+        <w:t>Winston-Salem,</w:t>
+      </w:r>
+    </w:p>
+    <w:p>
+      <w:pPr>
+        <w:rPr>
+          <w:rStyle w:val="lrzxr"/>
+        </w:rPr>
+      </w:pPr>
+      <w:r>
+        <w:rPr>
+          <w:rStyle w:val="lrzxr"/>
+        </w:rPr>
+        <w:t>2325 S Stratford Rd</w:t>
+      </w:r>
+      <w:r>
+        <w:rPr>
+          <w:rStyle w:val="lrzxr"/>
+        </w:rPr>
+        <w:tab/>
+      </w:r>
+      <w:r>
+        <w:rPr>
+          <w:rStyle w:val="lrzxr"/>
+        </w:rPr>
+        <w:tab/>
+      </w:r>
+      <w:r>
+        <w:rPr>
+          <w:rStyle w:val="lrzxr"/>
+        </w:rPr>
+        <w:tab/>
+      </w:r>
+      <w:r>
+        <w:rPr>
+          <w:rStyle w:val="lrzxr"/>
+        </w:rPr>
+        <w:tab/>
+      </w:r>
+      <w:r>
+        <w:rPr>
+          <w:rStyle w:val="lrzxr"/>
+        </w:rPr>
+        <w:tab/>
+      </w:r>
+      <w:r>
+        <w:rPr>
+          <w:rStyle w:val="lrzxr"/>
+        </w:rPr>
+        <w:tab/>
+      </w:r>
+      <w:r>
+        <w:rPr>
+          <w:rStyle w:val="lrzxr"/>
+        </w:rPr>
+        <w:tab/>
+      </w:r>
+      <w:r>
+        <w:rPr>
+          <w:rStyle w:val="lrzxr"/>
+        </w:rPr>
+        <w:tab/>
+      </w:r>
+      <w:r>
+        <w:rPr>
+          <w:rStyle w:val="lrzxr"/>
+        </w:rPr>
+        <w:tab/>
+        <w:t>NC 27101</w:t>
+      </w:r>
+    </w:p>
+    <w:p>
+      <w:r>
+        <w:rPr>
+          <w:rStyle w:val="lrzxr"/>
+        </w:rPr>
+        <w:t>Winston-Salem, NC 27103</w:t>
+      </w:r>
+    </w:p>
+    <w:p/>
+    <w:p/>
+    <w:p>
+      <w:r>
+        <w:t>Dear Sir,</w:t>
+      </w:r>
+    </w:p>
+    <w:p/>
+    <w:p>
+      <w:r>
+        <w:t xml:space="preserve">Hi Mike, thank you for taking the time to read this letter as it is </w:t>
+      </w:r>
+      <w:r>
+        <w:t>regarding</w:t>
+      </w:r>
+      <w:r>
+        <w:t xml:space="preserve"> an important matter.</w:t>
+      </w:r>
+    </w:p>
+    <w:p/>
+    <w:p>
+      <w:r>
+        <w:t xml:space="preserve">Let me save you the trouble of looking for the sender’s identity, this is Chris Schramm.  The reason for this “formal” written communication is that I am asking you for an increase in my hourly wage.  </w:t>
+      </w:r>
+    </w:p>
+    <w:p/>
+    <w:p>
+      <w:r>
+        <w:t xml:space="preserve">There it is.  </w:t>
+      </w:r>
+      <w:r>
+        <w:t xml:space="preserve">And I said </w:t>
+      </w:r>
+      <w:r>
+        <w:t>“T</w:t>
+      </w:r>
+      <w:r>
+        <w:t>here it is</w:t>
+      </w:r>
+      <w:r>
+        <w:t>”</w:t>
+      </w:r>
+      <w:r>
+        <w:t xml:space="preserve"> because your reputation precedes you.  </w:t>
+      </w:r>
+      <w:r>
+        <w:t xml:space="preserve">I can name plenty of reasons that I </w:t>
+      </w:r>
+      <w:r>
+        <w:t>have earned</w:t>
+      </w:r>
+      <w:r>
+        <w:t xml:space="preserve"> a merit-based pay increase.  I </w:t>
+      </w:r>
+      <w:r>
+        <w:t xml:space="preserve">will limit what I have to say by telling you that I am certain that I outperform a </w:t>
+      </w:r>
+      <w:proofErr w:type="gramStart"/>
+      <w:r>
+        <w:t>good many individuals</w:t>
+      </w:r>
+      <w:proofErr w:type="gramEnd"/>
+      <w:r>
+        <w:t xml:space="preserve"> here much the same as I did at my previous employer in areas like diligence, maintaining the objective of tasks- as well as </w:t>
+      </w:r>
+      <w:r>
+        <w:t>maintaining those tasks relative to the objectives of an entire workday.  Additionally, I will tell you that I know (nearly) all the basics of this job</w:t>
+      </w:r>
+      <w:r>
+        <w:t>.  I know most of the finer points too, and I am in my 10</w:t>
+      </w:r>
+      <w:r>
+        <w:rPr>
+          <w:vertAlign w:val="superscript"/>
+        </w:rPr>
+        <w:t>th</w:t>
+      </w:r>
+      <w:r>
+        <w:t xml:space="preserve"> straight year of working in the industry.  </w:t>
+      </w:r>
+    </w:p>
+    <w:p/>
+    <w:p>
+      <w:r>
+        <w:t xml:space="preserve">Let me tell you my request in terms of salary increase- and if you can take one thing from reading this letter, let it be this: I am asking you for the increase I want and that I will find satisfactory, I am negotiating in good faith- I am not tossing out a number that is outrageous in hopes that you’ll be astonished and then just try to come close to that number- I am asking for what I will be happy with and that I know to be fair.  That number is </w:t>
+      </w:r>
+      <w:r>
+        <w:t xml:space="preserve">an increase of </w:t>
+      </w:r>
+      <w:r>
+        <w:t>$</w:t>
+      </w:r>
+      <w:r>
+        <w:t>2</w:t>
+      </w:r>
+      <w:r>
+        <w:t xml:space="preserve"> per hour</w:t>
+      </w:r>
+      <w:r>
+        <w:t xml:space="preserve"> over what I currently make</w:t>
+      </w:r>
+      <w:r>
+        <w:t xml:space="preserve">.  </w:t>
+      </w:r>
+    </w:p>
+    <w:p/>
+    <w:p>
+      <w:r>
+        <w:t>I anticipate your reservations regarding this request will involve the time at which I arrive to work each day- I can admit that I am often tardy.  In the time that I have worked with other individuals in a crew setting</w:t>
+      </w:r>
+      <w:r>
+        <w:t xml:space="preserve"> at The Budd Group</w:t>
+      </w:r>
+      <w:r>
+        <w:t xml:space="preserve"> I can think of roughly 3 instances when I arrived and was basically getting told “hurry up Schramm, we’re waiting on you-“ most of the time when I show up I find</w:t>
+      </w:r>
+      <w:r>
+        <w:t xml:space="preserve"> people I’m to work with that day smoking cigarettes- not chomping at the bit to leave.  </w:t>
+      </w:r>
+      <w:r>
+        <w:t xml:space="preserve">And most importantly </w:t>
+      </w:r>
+      <w:proofErr w:type="gramStart"/>
+      <w:r>
+        <w:t>in regard to</w:t>
+      </w:r>
+      <w:proofErr w:type="gramEnd"/>
+      <w:r>
+        <w:t xml:space="preserve"> work hours I would like to say this about myself</w:t>
+      </w:r>
+      <w:r>
+        <w:t xml:space="preserve">: when the tasks for the day are done- I clock out.  </w:t>
+      </w:r>
+    </w:p>
+    <w:p/>
+    <w:p>
+      <w:r>
+        <w:lastRenderedPageBreak/>
+        <w:t>Thank you for your consideration of this request and I’ll be glad to discuss anything</w:t>
+      </w:r>
+      <w:r>
+        <w:t xml:space="preserve"> further regarding this matter at your </w:t>
+      </w:r>
+      <w:r>
+        <w:t>convenience</w:t>
+      </w:r>
+      <w:r>
+        <w:t>.</w:t>
+      </w:r>
+      <w:r>
+        <w:t xml:space="preserve">  </w:t>
+      </w:r>
+    </w:p>
+    <w:p/>
+    <w:p>
+      <w:r>
+        <w:t>Sincerely,</w:t>
+      </w:r>
+    </w:p>
+    <w:p>
+      <w:r>
+        <w:t>Chris Sc</w:t>
+      </w:r>
+      <w:r>
+        <w:t>hramm</w:t>
+      </w:r>
+    </w:p>
+    <w:p/>
     <w:p>
       <w:r>
         <w:t xml:space="preserve">Line </w:t>
@@ -27,6 +407,56 @@
     </w:sectPr>
   </w:body>
 </w:document>
+</file>
+
+<file path=word/endnotes.xml><?xml version="1.0" encoding="utf-8"?>
+<w:endnotes xmlns:wpc="http://schemas.microsoft.com/office/word/2010/wordprocessingCanvas" xmlns:cx="http://schemas.microsoft.com/office/drawing/2014/chartex" xmlns:cx1="http://schemas.microsoft.com/office/drawing/2015/9/8/chartex" xmlns:cx2="http://schemas.microsoft.com/office/drawing/2015/10/21/chartex" xmlns:cx3="http://schemas.microsoft.com/office/drawing/2016/5/9/chartex" xmlns:cx4="http://schemas.microsoft.com/office/drawing/2016/5/10/chartex" xmlns:cx5="http://schemas.microsoft.com/office/drawing/2016/5/11/chartex" xmlns:cx6="http://schemas.microsoft.com/office/drawing/2016/5/12/chartex" xmlns:cx7="http://schemas.microsoft.com/office/drawing/2016/5/13/chartex" xmlns:cx8="http://schemas.microsoft.com/office/drawing/2016/5/14/chartex" xmlns:mc="http://schemas.openxmlformats.org/markup-compatibility/2006" xmlns:aink="http://schemas.microsoft.com/office/drawing/2016/ink" xmlns:am3d="http://schemas.microsoft.com/office/drawing/2017/model3d" xmlns:o="urn:schemas-microsoft-com:office:office" xmlns:oel="http://schemas.microsoft.com/office/2019/extlst" xmlns:r="http://schemas.openxmlformats.org/officeDocument/2006/relationships" xmlns:m="http://schemas.openxmlformats.org/officeDocument/2006/math" xmlns:v="urn:schemas-microsoft-com:vml" xmlns:wp14="http://schemas.microsoft.com/office/word/2010/wordprocessingDrawing" xmlns:wp="http://schemas.openxmlformats.org/drawingml/2006/wordprocessingDrawing" xmlns:w10="urn:schemas-microsoft-com:office:word" xmlns:w="http://schemas.openxmlformats.org/wordprocessingml/2006/main" xmlns:w14="http://schemas.microsoft.com/office/word/2010/wordml" xmlns:w15="http://schemas.microsoft.com/office/word/2012/wordml" xmlns:w16cex="http://schemas.microsoft.com/office/word/2018/wordml/cex" xmlns:w16cid="http://schemas.microsoft.com/office/word/2016/wordml/cid" xmlns:w16="http://schemas.microsoft.com/office/word/2018/wordml" xmlns:w16du="http://schemas.microsoft.com/office/word/2023/wordml/word16du" xmlns:w16sdtdh="http://schemas.microsoft.com/office/word/2020/wordml/sdtdatahash" xmlns:w16se="http://schemas.microsoft.com/office/word/2015/wordml/symex" xmlns:wpg="http://schemas.microsoft.com/office/word/2010/wordprocessingGroup" xmlns:wpi="http://schemas.microsoft.com/office/word/2010/wordprocessingInk" xmlns:wne="http://schemas.microsoft.com/office/word/2006/wordml" xmlns:wps="http://schemas.microsoft.com/office/word/2010/wordprocessingShape" mc:Ignorable="w14 w15 w16se w16cid w16 w16cex w16sdtdh wp14">
+  <w:endnote w:type="separator" w:id="-1">
+    <w:p>
+      <w:pPr>
+        <w:spacing w:after="0" w:line="240" w:lineRule="auto"/>
+      </w:pPr>
+      <w:r>
+        <w:separator/>
+      </w:r>
+    </w:p>
+  </w:endnote>
+  <w:endnote w:type="continuationSeparator" w:id="0">
+    <w:p>
+      <w:pPr>
+        <w:spacing w:after="0" w:line="240" w:lineRule="auto"/>
+      </w:pPr>
+      <w:r>
+        <w:continuationSeparator/>
+      </w:r>
+    </w:p>
+  </w:endnote>
+</w:endnotes>
+</file>
+
+<file path=word/footnotes.xml><?xml version="1.0" encoding="utf-8"?>
+<w:footnotes xmlns:wpc="http://schemas.microsoft.com/office/word/2010/wordprocessingCanvas" xmlns:cx="http://schemas.microsoft.com/office/drawing/2014/chartex" xmlns:cx1="http://schemas.microsoft.com/office/drawing/2015/9/8/chartex" xmlns:cx2="http://schemas.microsoft.com/office/drawing/2015/10/21/chartex" xmlns:cx3="http://schemas.microsoft.com/office/drawing/2016/5/9/chartex" xmlns:cx4="http://schemas.microsoft.com/office/drawing/2016/5/10/chartex" xmlns:cx5="http://schemas.microsoft.com/office/drawing/2016/5/11/chartex" xmlns:cx6="http://schemas.microsoft.com/office/drawing/2016/5/12/chartex" xmlns:cx7="http://schemas.microsoft.com/office/drawing/2016/5/13/chartex" xmlns:cx8="http://schemas.microsoft.com/office/drawing/2016/5/14/chartex" xmlns:mc="http://schemas.openxmlformats.org/markup-compatibility/2006" xmlns:aink="http://schemas.microsoft.com/office/drawing/2016/ink" xmlns:am3d="http://schemas.microsoft.com/office/drawing/2017/model3d" xmlns:o="urn:schemas-microsoft-com:office:office" xmlns:oel="http://schemas.microsoft.com/office/2019/extlst" xmlns:r="http://schemas.openxmlformats.org/officeDocument/2006/relationships" xmlns:m="http://schemas.openxmlformats.org/officeDocument/2006/math" xmlns:v="urn:schemas-microsoft-com:vml" xmlns:wp14="http://schemas.microsoft.com/office/word/2010/wordprocessingDrawing" xmlns:wp="http://schemas.openxmlformats.org/drawingml/2006/wordprocessingDrawing" xmlns:w10="urn:schemas-microsoft-com:office:word" xmlns:w="http://schemas.openxmlformats.org/wordprocessingml/2006/main" xmlns:w14="http://schemas.microsoft.com/office/word/2010/wordml" xmlns:w15="http://schemas.microsoft.com/office/word/2012/wordml" xmlns:w16cex="http://schemas.microsoft.com/office/word/2018/wordml/cex" xmlns:w16cid="http://schemas.microsoft.com/office/word/2016/wordml/cid" xmlns:w16="http://schemas.microsoft.com/office/word/2018/wordml" xmlns:w16du="http://schemas.microsoft.com/office/word/2023/wordml/word16du" xmlns:w16sdtdh="http://schemas.microsoft.com/office/word/2020/wordml/sdtdatahash" xmlns:w16se="http://schemas.microsoft.com/office/word/2015/wordml/symex" xmlns:wpg="http://schemas.microsoft.com/office/word/2010/wordprocessingGroup" xmlns:wpi="http://schemas.microsoft.com/office/word/2010/wordprocessingInk" xmlns:wne="http://schemas.microsoft.com/office/word/2006/wordml" xmlns:wps="http://schemas.microsoft.com/office/word/2010/wordprocessingShape" mc:Ignorable="w14 w15 w16se w16cid w16 w16cex w16sdtdh wp14">
+  <w:footnote w:type="separator" w:id="-1">
+    <w:p>
+      <w:pPr>
+        <w:spacing w:after="0" w:line="240" w:lineRule="auto"/>
+      </w:pPr>
+      <w:r>
+        <w:separator/>
+      </w:r>
+    </w:p>
+  </w:footnote>
+  <w:footnote w:type="continuationSeparator" w:id="0">
+    <w:p>
+      <w:pPr>
+        <w:spacing w:after="0" w:line="240" w:lineRule="auto"/>
+      </w:pPr>
+      <w:r>
+        <w:continuationSeparator/>
+      </w:r>
+    </w:p>
+  </w:footnote>
+</w:footnotes>
 </file>
 
 <file path=word/styles.xml><?xml version="1.0" encoding="utf-8"?>
@@ -455,6 +885,55 @@
     <w:semiHidden/>
     <w:unhideWhenUsed/>
   </w:style>
+  <w:style w:type="character" w:customStyle="1" w:styleId="lrzxr">
+    <w:name w:val="lrzxr"/>
+    <w:basedOn w:val="DefaultParagraphFont"/>
+    <w:rsid w:val="00282EBB"/>
+  </w:style>
+  <w:style w:type="paragraph" w:styleId="Header">
+    <w:name w:val="header"/>
+    <w:basedOn w:val="Normal"/>
+    <w:link w:val="HeaderChar"/>
+    <w:uiPriority w:val="99"/>
+    <w:unhideWhenUsed/>
+    <w:rsid w:val="001730B2"/>
+    <w:pPr>
+      <w:tabs>
+        <w:tab w:val="center" w:pos="4680"/>
+        <w:tab w:val="right" w:pos="9360"/>
+      </w:tabs>
+      <w:spacing w:after="0" w:line="240" w:lineRule="auto"/>
+    </w:pPr>
+  </w:style>
+  <w:style w:type="character" w:customStyle="1" w:styleId="HeaderChar">
+    <w:name w:val="Header Char"/>
+    <w:basedOn w:val="DefaultParagraphFont"/>
+    <w:link w:val="Header"/>
+    <w:uiPriority w:val="99"/>
+    <w:rsid w:val="001730B2"/>
+  </w:style>
+  <w:style w:type="paragraph" w:styleId="Footer">
+    <w:name w:val="footer"/>
+    <w:basedOn w:val="Normal"/>
+    <w:link w:val="FooterChar"/>
+    <w:uiPriority w:val="99"/>
+    <w:unhideWhenUsed/>
+    <w:rsid w:val="001730B2"/>
+    <w:pPr>
+      <w:tabs>
+        <w:tab w:val="center" w:pos="4680"/>
+        <w:tab w:val="right" w:pos="9360"/>
+      </w:tabs>
+      <w:spacing w:after="0" w:line="240" w:lineRule="auto"/>
+    </w:pPr>
+  </w:style>
+  <w:style w:type="character" w:customStyle="1" w:styleId="FooterChar">
+    <w:name w:val="Footer Char"/>
+    <w:basedOn w:val="DefaultParagraphFont"/>
+    <w:link w:val="Footer"/>
+    <w:uiPriority w:val="99"/>
+    <w:rsid w:val="001730B2"/>
+  </w:style>
 </w:styles>
 </file>
 

</xml_diff>